<commit_message>
[V-2] Poshyvak, Gnatyuk FB-02: Updates (#27)
</commit_message>
<xml_diff>
--- a/gnatyuk_poshyvak_FR02_lab/readme.docx
+++ b/gnatyuk_poshyvak_FR02_lab/readme.docx
@@ -446,13 +446,14 @@
       </w:pPr>
       <w:r>
         <w:rPr>
+          <w:noProof/>
           <w:lang w:val="en-GB"/>
         </w:rPr>
         <w:lastRenderedPageBreak/>
         <w:drawing>
-          <wp:inline distT="0" distB="0" distL="0" distR="0" wp14:anchorId="493E27FC" wp14:editId="4FF82254">
-            <wp:extent cx="5940425" cy="5687060"/>
-            <wp:effectExtent l="0" t="0" r="3175" b="8890"/>
+          <wp:inline distT="0" distB="0" distL="0" distR="0" wp14:anchorId="493E27FC" wp14:editId="6D2CAC70">
+            <wp:extent cx="5589917" cy="5351502"/>
+            <wp:effectExtent l="0" t="0" r="0" b="1905"/>
             <wp:docPr id="2" name="Рисунок 2"/>
             <wp:cNvGraphicFramePr>
               <a:graphicFrameLocks xmlns:a="http://schemas.openxmlformats.org/drawingml/2006/main" noChangeAspect="1"/>
@@ -473,7 +474,7 @@
                   <pic:spPr>
                     <a:xfrm>
                       <a:off x="0" y="0"/>
-                      <a:ext cx="5940425" cy="5687060"/>
+                      <a:ext cx="5591269" cy="5352796"/>
                     </a:xfrm>
                     <a:prstGeom prst="rect">
                       <a:avLst/>
@@ -492,6 +493,95 @@
           <w:lang w:val="en-GB"/>
         </w:rPr>
       </w:pPr>
+      <w:r>
+        <w:rPr>
+          <w:noProof/>
+          <w:lang w:val="en-GB"/>
+        </w:rPr>
+        <w:drawing>
+          <wp:inline distT="0" distB="0" distL="0" distR="0" wp14:anchorId="4B009552" wp14:editId="35879623">
+            <wp:extent cx="5940425" cy="3620770"/>
+            <wp:effectExtent l="0" t="0" r="3175" b="0"/>
+            <wp:docPr id="3" name="Рисунок 3"/>
+            <wp:cNvGraphicFramePr>
+              <a:graphicFrameLocks xmlns:a="http://schemas.openxmlformats.org/drawingml/2006/main" noChangeAspect="1"/>
+            </wp:cNvGraphicFramePr>
+            <a:graphic xmlns:a="http://schemas.openxmlformats.org/drawingml/2006/main">
+              <a:graphicData uri="http://schemas.openxmlformats.org/drawingml/2006/picture">
+                <pic:pic xmlns:pic="http://schemas.openxmlformats.org/drawingml/2006/picture">
+                  <pic:nvPicPr>
+                    <pic:cNvPr id="1" name=""/>
+                    <pic:cNvPicPr/>
+                  </pic:nvPicPr>
+                  <pic:blipFill>
+                    <a:blip r:embed="rId10"/>
+                    <a:stretch>
+                      <a:fillRect/>
+                    </a:stretch>
+                  </pic:blipFill>
+                  <pic:spPr>
+                    <a:xfrm>
+                      <a:off x="0" y="0"/>
+                      <a:ext cx="5940425" cy="3620770"/>
+                    </a:xfrm>
+                    <a:prstGeom prst="rect">
+                      <a:avLst/>
+                    </a:prstGeom>
+                  </pic:spPr>
+                </pic:pic>
+              </a:graphicData>
+            </a:graphic>
+          </wp:inline>
+        </w:drawing>
+      </w:r>
+    </w:p>
+    <w:p>
+      <w:pPr>
+        <w:rPr>
+          <w:lang w:val="en-GB"/>
+        </w:rPr>
+      </w:pPr>
+      <w:r>
+        <w:rPr>
+          <w:lang w:val="en-GB"/>
+        </w:rPr>
+        <w:lastRenderedPageBreak/>
+        <w:drawing>
+          <wp:inline distT="0" distB="0" distL="0" distR="0" wp14:anchorId="682523B5" wp14:editId="73D7D5C1">
+            <wp:extent cx="4525006" cy="3639058"/>
+            <wp:effectExtent l="0" t="0" r="0" b="0"/>
+            <wp:docPr id="4" name="Рисунок 4"/>
+            <wp:cNvGraphicFramePr>
+              <a:graphicFrameLocks xmlns:a="http://schemas.openxmlformats.org/drawingml/2006/main" noChangeAspect="1"/>
+            </wp:cNvGraphicFramePr>
+            <a:graphic xmlns:a="http://schemas.openxmlformats.org/drawingml/2006/main">
+              <a:graphicData uri="http://schemas.openxmlformats.org/drawingml/2006/picture">
+                <pic:pic xmlns:pic="http://schemas.openxmlformats.org/drawingml/2006/picture">
+                  <pic:nvPicPr>
+                    <pic:cNvPr id="1" name=""/>
+                    <pic:cNvPicPr/>
+                  </pic:nvPicPr>
+                  <pic:blipFill>
+                    <a:blip r:embed="rId11"/>
+                    <a:stretch>
+                      <a:fillRect/>
+                    </a:stretch>
+                  </pic:blipFill>
+                  <pic:spPr>
+                    <a:xfrm>
+                      <a:off x="0" y="0"/>
+                      <a:ext cx="4525006" cy="3639058"/>
+                    </a:xfrm>
+                    <a:prstGeom prst="rect">
+                      <a:avLst/>
+                    </a:prstGeom>
+                  </pic:spPr>
+                </pic:pic>
+              </a:graphicData>
+            </a:graphic>
+          </wp:inline>
+        </w:drawing>
+      </w:r>
     </w:p>
     <w:sectPr>
       <w:pgSz w:w="11906" w:h="16838"/>

</xml_diff>